<commit_message>
Using right Unity version
</commit_message>
<xml_diff>
--- a/Homework 1 - Report.docx
+++ b/Homework 1 - Report.docx
@@ -54,7 +54,13 @@
         </w:r>
       </w:hyperlink>
     </w:p>
-    <w:p/>
+    <w:p>
+      <w:pPr>
+        <w:rPr>
+          <w:lang w:val="en-US"/>
+        </w:rPr>
+      </w:pPr>
+    </w:p>
     <w:p>
       <w:r>
         <w:t>Contributions :</w:t>
@@ -122,6 +128,23 @@
     </w:p>
     <w:p>
       <w:pPr>
+        <w:pStyle w:val="Paragraphedeliste"/>
+        <w:ind w:left="1080"/>
+        <w:rPr>
+          <w:lang w:val="en-US"/>
+        </w:rPr>
+      </w:pPr>
+      <w:r>
+        <w:rPr>
+          <w:lang w:val="en-US"/>
+        </w:rPr>
+        <w:t>I have added a menu to exit the game when the player have win</w:t>
+      </w:r>
+      <w:bookmarkStart w:id="0" w:name="_GoBack"/>
+      <w:bookmarkEnd w:id="0"/>
+    </w:p>
+    <w:p>
+      <w:pPr>
         <w:rPr>
           <w:lang w:val="en-US"/>
         </w:rPr>
@@ -159,8 +182,6 @@
           <w:t>https://www.youtube.com/watch?v=RfkcI8dhfsQ</w:t>
         </w:r>
       </w:hyperlink>
-      <w:bookmarkStart w:id="0" w:name="_GoBack"/>
-      <w:bookmarkEnd w:id="0"/>
     </w:p>
     <w:sectPr>
       <w:footerReference w:type="default" r:id="rId13"/>
@@ -1457,6 +1478,7 @@
     <w:lsdException w:name="HTML Sample" w:semiHidden="1" w:unhideWhenUsed="1"/>
     <w:lsdException w:name="HTML Typewriter" w:semiHidden="1" w:unhideWhenUsed="1"/>
     <w:lsdException w:name="HTML Variable" w:semiHidden="1" w:unhideWhenUsed="1"/>
+    <w:lsdException w:name="Normal Table" w:semiHidden="1" w:unhideWhenUsed="1"/>
     <w:lsdException w:name="annotation subject" w:semiHidden="1" w:unhideWhenUsed="1"/>
     <w:lsdException w:name="No List" w:semiHidden="1" w:unhideWhenUsed="1"/>
     <w:lsdException w:name="Outline List 1" w:semiHidden="1" w:unhideWhenUsed="1"/>
@@ -1503,8 +1525,10 @@
     <w:lsdException w:name="Table Subtle 2" w:semiHidden="1" w:unhideWhenUsed="1"/>
     <w:lsdException w:name="Table Web 1" w:semiHidden="1" w:unhideWhenUsed="1"/>
     <w:lsdException w:name="Table Web 2" w:semiHidden="1" w:unhideWhenUsed="1"/>
+    <w:lsdException w:name="Table Web 3" w:semiHidden="1" w:unhideWhenUsed="1"/>
     <w:lsdException w:name="Balloon Text" w:semiHidden="1" w:unhideWhenUsed="1"/>
     <w:lsdException w:name="Table Grid" w:uiPriority="1"/>
+    <w:lsdException w:name="Table Theme" w:semiHidden="1" w:unhideWhenUsed="1"/>
     <w:lsdException w:name="Placeholder Text" w:semiHidden="1"/>
     <w:lsdException w:name="No Spacing" w:semiHidden="1" w:uiPriority="1" w:unhideWhenUsed="1"/>
     <w:lsdException w:name="Light Shading" w:uiPriority="60"/>
@@ -3136,15 +3160,6 @@
 </file>
 
 <file path=customXml/item2.xml><?xml version="1.0" encoding="utf-8"?>
-<?mso-contentType ?>
-<FormTemplates xmlns="http://schemas.microsoft.com/sharepoint/v3/contenttype/forms">
-  <Display>DocumentLibraryForm</Display>
-  <Edit>AssetEditForm</Edit>
-  <New>DocumentLibraryForm</New>
-</FormTemplates>
-</file>
-
-<file path=customXml/item3.xml><?xml version="1.0" encoding="utf-8"?>
 <ct:contentTypeSchema xmlns:ct="http://schemas.microsoft.com/office/2006/metadata/contentType" xmlns:ma="http://schemas.microsoft.com/office/2006/metadata/properties/metaAttributes" ct:_="" ma:_="" ma:contentTypeName="TemplateFile" ma:contentTypeID="0x0101006EDDDB5EE6D98C44930B742096920B300400F5B6D36B3EF94B4E9A635CDF2A18F5B8" ma:contentTypeVersion="72" ma:contentTypeDescription="Create a new document." ma:contentTypeScope="" ma:versionID="a23e56308344d904b51738559c3d67c9">
   <xsd:schema xmlns:xsd="http://www.w3.org/2001/XMLSchema" xmlns:xs="http://www.w3.org/2001/XMLSchema" xmlns:p="http://schemas.microsoft.com/office/2006/metadata/properties" xmlns:ns2="4873beb7-5857-4685-be1f-d57550cc96cc" targetNamespace="http://schemas.microsoft.com/office/2006/metadata/properties" ma:root="true" ma:fieldsID="cd0908cc4600e77bf5da051303e00c8d" ns2:_="">
     <xsd:import namespace="4873beb7-5857-4685-be1f-d57550cc96cc"/>
@@ -4184,6 +4199,15 @@
 </ct:contentTypeSchema>
 </file>
 
+<file path=customXml/item3.xml><?xml version="1.0" encoding="utf-8"?>
+<?mso-contentType ?>
+<FormTemplates xmlns="http://schemas.microsoft.com/sharepoint/v3/contenttype/forms">
+  <Display>DocumentLibraryForm</Display>
+  <Edit>AssetEditForm</Edit>
+  <New>DocumentLibraryForm</New>
+</FormTemplates>
+</file>
+
 <file path=customXml/item4.xml><?xml version="1.0" encoding="utf-8"?>
 <b:Sources xmlns:b="http://schemas.openxmlformats.org/officeDocument/2006/bibliography" SelectedStyle="\APA.XSL" StyleName="APA">
   <b:Source>
@@ -4248,14 +4272,6 @@
 </file>
 
 <file path=customXml/itemProps2.xml><?xml version="1.0" encoding="utf-8"?>
-<ds:datastoreItem xmlns:ds="http://schemas.openxmlformats.org/officeDocument/2006/customXml" ds:itemID="{FF740C13-C6A2-43D3-86C5-4CBB969C2CB1}">
-  <ds:schemaRefs>
-    <ds:schemaRef ds:uri="http://schemas.microsoft.com/sharepoint/v3/contenttype/forms"/>
-  </ds:schemaRefs>
-</ds:datastoreItem>
-</file>
-
-<file path=customXml/itemProps3.xml><?xml version="1.0" encoding="utf-8"?>
 <ds:datastoreItem xmlns:ds="http://schemas.openxmlformats.org/officeDocument/2006/customXml" ds:itemID="{88FF2527-3592-4DBF-9FD9-FEA06E5BF9A7}">
   <ds:schemaRefs>
     <ds:schemaRef ds:uri="http://schemas.microsoft.com/office/2006/metadata/contentType"/>
@@ -4273,8 +4289,16 @@
 </ds:datastoreItem>
 </file>
 
+<file path=customXml/itemProps3.xml><?xml version="1.0" encoding="utf-8"?>
+<ds:datastoreItem xmlns:ds="http://schemas.openxmlformats.org/officeDocument/2006/customXml" ds:itemID="{FF740C13-C6A2-43D3-86C5-4CBB969C2CB1}">
+  <ds:schemaRefs>
+    <ds:schemaRef ds:uri="http://schemas.microsoft.com/sharepoint/v3/contenttype/forms"/>
+  </ds:schemaRefs>
+</ds:datastoreItem>
+</file>
+
 <file path=customXml/itemProps4.xml><?xml version="1.0" encoding="utf-8"?>
-<ds:datastoreItem xmlns:ds="http://schemas.openxmlformats.org/officeDocument/2006/customXml" ds:itemID="{D4E523DD-0172-4622-8706-FDB1177C1BE6}">
+<ds:datastoreItem xmlns:ds="http://schemas.openxmlformats.org/officeDocument/2006/customXml" ds:itemID="{E9AB2538-E90B-40AB-BDB7-BD820DE12970}">
   <ds:schemaRefs>
     <ds:schemaRef ds:uri="http://schemas.openxmlformats.org/officeDocument/2006/bibliography"/>
   </ds:schemaRefs>

</xml_diff>